<commit_message>
Git Workflow commit example
</commit_message>
<xml_diff>
--- a/10_Projektmanagement/01_Vorgehensweise(Regelungen)/Workflow Git.docx
+++ b/10_Projektmanagement/01_Vorgehensweise(Regelungen)/Workflow Git.docx
@@ -7,26 +7,13 @@
         <w:pStyle w:val="berschrift1"/>
       </w:pPr>
       <w:r>
-        <w:t xml:space="preserve">Workflow </w:t>
-      </w:r>
-      <w:proofErr w:type="spellStart"/>
-      <w:r>
-        <w:t>Git</w:t>
-      </w:r>
-      <w:proofErr w:type="spellEnd"/>
+        <w:t>Workflow Git</w:t>
+      </w:r>
     </w:p>
     <w:p/>
     <w:p>
       <w:r>
-        <w:t xml:space="preserve">Folgende </w:t>
-      </w:r>
-      <w:proofErr w:type="spellStart"/>
-      <w:r>
-        <w:t>Git</w:t>
-      </w:r>
-      <w:proofErr w:type="spellEnd"/>
-      <w:r>
-        <w:t xml:space="preserve"> Benutzeroberfläche wird verwendet:</w:t>
+        <w:t>Folgende Git Benutzeroberfläche wird verwendet:</w:t>
       </w:r>
     </w:p>
     <w:p>
@@ -96,21 +83,7 @@
         <w:rPr>
           <w:i/>
         </w:rPr>
-        <w:t xml:space="preserve"> Add </w:t>
-      </w:r>
-      <w:proofErr w:type="spellStart"/>
-      <w:r>
-        <w:rPr>
-          <w:i/>
-        </w:rPr>
-        <w:t>repository</w:t>
-      </w:r>
-      <w:proofErr w:type="spellEnd"/>
-      <w:r>
-        <w:rPr>
-          <w:i/>
-        </w:rPr>
-        <w:t xml:space="preserve"> </w:t>
+        <w:t xml:space="preserve"> Add repository </w:t>
       </w:r>
       <w:r>
         <w:t>angelegt.</w:t>
@@ -118,15 +91,7 @@
     </w:p>
     <w:p>
       <w:r>
-        <w:t xml:space="preserve">Das </w:t>
-      </w:r>
-      <w:proofErr w:type="spellStart"/>
-      <w:r>
-        <w:t>repository</w:t>
-      </w:r>
-      <w:proofErr w:type="spellEnd"/>
-      <w:r>
-        <w:t xml:space="preserve"> befindet sich unter folgender URL:</w:t>
+        <w:t>Das repository befindet sich unter folgender URL:</w:t>
       </w:r>
     </w:p>
     <w:p>
@@ -193,28 +158,12 @@
       <w:r>
         <w:t xml:space="preserve">Bevor jeweils begonnen wird am Projekt zu arbeiten, muss der aktuelle Versionsstand vom Server abgerufen werden. Dazu genügt ein Klick auf </w:t>
       </w:r>
-      <w:proofErr w:type="spellStart"/>
       <w:r>
         <w:rPr>
           <w:i/>
         </w:rPr>
-        <w:t>Fetch</w:t>
-      </w:r>
-      <w:proofErr w:type="spellEnd"/>
-      <w:r>
-        <w:rPr>
-          <w:i/>
-        </w:rPr>
-        <w:t xml:space="preserve"> </w:t>
-      </w:r>
-      <w:proofErr w:type="spellStart"/>
-      <w:r>
-        <w:rPr>
-          <w:i/>
-        </w:rPr>
-        <w:t>origin</w:t>
-      </w:r>
-      <w:proofErr w:type="spellEnd"/>
+        <w:t>Fetch origin</w:t>
+      </w:r>
       <w:r>
         <w:t>.</w:t>
       </w:r>
@@ -277,23 +226,7 @@
     <w:p>
       <w:r>
         <w:lastRenderedPageBreak/>
-        <w:t xml:space="preserve">Zum </w:t>
-      </w:r>
-      <w:proofErr w:type="spellStart"/>
-      <w:r>
-        <w:t>commiten</w:t>
-      </w:r>
-      <w:proofErr w:type="spellEnd"/>
-      <w:r>
-        <w:t xml:space="preserve"> der Änderungen öffnet man das </w:t>
-      </w:r>
-      <w:proofErr w:type="spellStart"/>
-      <w:r>
-        <w:t>GitHub</w:t>
-      </w:r>
-      <w:proofErr w:type="spellEnd"/>
-      <w:r>
-        <w:t xml:space="preserve"> Desktop Tool und sieht die bearbeiteten Dateien in der linken Spalte.</w:t>
+        <w:t>Zum commiten der Änderungen öffnet man das GitHub Desktop Tool und sieht die bearbeiteten Dateien in der linken Spalte.</w:t>
       </w:r>
     </w:p>
     <w:p>
@@ -341,39 +274,79 @@
     </w:p>
     <w:p>
       <w:r>
-        <w:t xml:space="preserve">Unten kann eine Zusammenfassung der Änderungen eingegeben werden. Danach Commit </w:t>
-      </w:r>
-      <w:proofErr w:type="spellStart"/>
-      <w:r>
-        <w:t>to</w:t>
-      </w:r>
-      <w:proofErr w:type="spellEnd"/>
-      <w:r>
-        <w:t xml:space="preserve"> </w:t>
-      </w:r>
-      <w:proofErr w:type="spellStart"/>
-      <w:r>
-        <w:t>master</w:t>
-      </w:r>
-      <w:proofErr w:type="spellEnd"/>
-      <w:r>
-        <w:t xml:space="preserve"> (oder einen entsprechenden anderen </w:t>
-      </w:r>
-      <w:proofErr w:type="spellStart"/>
-      <w:r>
-        <w:t>Branch</w:t>
-      </w:r>
-      <w:proofErr w:type="spellEnd"/>
-      <w:r>
-        <w:t>) auswählen. Die Änderungen sind dann auf dem eigenen Rechner in der Versionsverwaltung gespeichert.</w:t>
-      </w:r>
+        <w:t>Unten kann eine Zusammenfassung der Änderungen eingegeben werden. Danach Commit to master (oder einen entsprechenden anderen Branch) auswählen. Die Änderungen sind dann auf dem eigenen Rechner in der Versionsverwaltung gespeichert.</w:t>
+      </w:r>
+    </w:p>
+    <w:p>
+      <w:r>
+        <w:t>Mit Push origin können die Commits auf dem Server hinzugefügt werden.</w:t>
+      </w:r>
+    </w:p>
+    <w:p>
+      <w:r>
+        <w:rPr>
+          <w:noProof/>
+          <w:lang w:eastAsia="de-DE"/>
+        </w:rPr>
+        <w:drawing>
+          <wp:inline distT="0" distB="0" distL="0" distR="0" wp14:anchorId="04C57DF3" wp14:editId="566E6552">
+            <wp:extent cx="5760720" cy="903605"/>
+            <wp:effectExtent l="0" t="0" r="0" b="0"/>
+            <wp:docPr id="6" name="Grafik 6"/>
+            <wp:cNvGraphicFramePr>
+              <a:graphicFrameLocks xmlns:a="http://schemas.openxmlformats.org/drawingml/2006/main" noChangeAspect="1"/>
+            </wp:cNvGraphicFramePr>
+            <a:graphic xmlns:a="http://schemas.openxmlformats.org/drawingml/2006/main">
+              <a:graphicData uri="http://schemas.openxmlformats.org/drawingml/2006/picture">
+                <pic:pic xmlns:pic="http://schemas.openxmlformats.org/drawingml/2006/picture">
+                  <pic:nvPicPr>
+                    <pic:cNvPr id="1" name=""/>
+                    <pic:cNvPicPr/>
+                  </pic:nvPicPr>
+                  <pic:blipFill>
+                    <a:blip r:embed="rId11"/>
+                    <a:stretch>
+                      <a:fillRect/>
+                    </a:stretch>
+                  </pic:blipFill>
+                  <pic:spPr>
+                    <a:xfrm>
+                      <a:off x="0" y="0"/>
+                      <a:ext cx="5760720" cy="903605"/>
+                    </a:xfrm>
+                    <a:prstGeom prst="rect">
+                      <a:avLst/>
+                    </a:prstGeom>
+                  </pic:spPr>
+                </pic:pic>
+              </a:graphicData>
+            </a:graphic>
+          </wp:inline>
+        </w:drawing>
+      </w:r>
+    </w:p>
+    <w:p/>
+    <w:p>
+      <w:r>
+        <w:t>Die Dateien sind nun auch in der GitHub Weboberfläche verfügbar.</w:t>
+      </w:r>
+    </w:p>
+    <w:p>
+      <w:hyperlink r:id="rId12" w:history="1">
+        <w:r>
+          <w:rPr>
+            <w:rStyle w:val="Hyperlink"/>
+          </w:rPr>
+          <w:t>https://github.com/WowItsDoge/AI-SWP</w:t>
+        </w:r>
+      </w:hyperlink>
     </w:p>
     <w:p>
       <w:bookmarkStart w:id="0" w:name="_GoBack"/>
       <w:bookmarkEnd w:id="0"/>
     </w:p>
     <w:sectPr>
-      <w:footerReference w:type="default" r:id="rId11"/>
+      <w:footerReference w:type="default" r:id="rId13"/>
       <w:pgSz w:w="11906" w:h="16838"/>
       <w:pgMar w:top="1417" w:right="1417" w:bottom="1134" w:left="1417" w:header="708" w:footer="708" w:gutter="0"/>
       <w:cols w:space="708"/>
@@ -436,7 +409,7 @@
       <w:rPr>
         <w:noProof/>
       </w:rPr>
-      <w:t>2</w:t>
+      <w:t>3</w:t>
     </w:r>
     <w:r>
       <w:fldChar w:fldCharType="end"/>

</xml_diff>